<commit_message>
update formatting with new emails and link to latex example
</commit_message>
<xml_diff>
--- a/formatting-instructions.docx
+++ b/formatting-instructions.docx
@@ -87,6 +87,40 @@
         <w:rPr>
           <w:rFonts w:ascii="Times New Roman" w:eastAsia="Times New Roman" w:hAnsi="Times New Roman" w:cs="Times New Roman"/>
         </w:rPr>
+        <w:t xml:space="preserve">We recommend using the provided </w:t>
+      </w:r>
+      <w:hyperlink r:id="rId5" w:history="1">
+        <w:r>
+          <w:rPr>
+            <w:rStyle w:val="Hyperlink"/>
+            <w:rFonts w:ascii="Times New Roman" w:eastAsia="Times New Roman" w:hAnsi="Times New Roman" w:cs="Times New Roman"/>
+          </w:rPr>
+          <w:t>latex template</w:t>
+        </w:r>
+      </w:hyperlink>
+      <w:r>
+        <w:rPr>
+          <w:rFonts w:ascii="Times New Roman" w:eastAsia="Times New Roman" w:hAnsi="Times New Roman" w:cs="Times New Roman"/>
+        </w:rPr>
+        <w:t xml:space="preserve"> </w:t>
+      </w:r>
+    </w:p>
+    <w:p>
+      <w:pPr>
+        <w:pStyle w:val="ListParagraph"/>
+        <w:numPr>
+          <w:ilvl w:val="0"/>
+          <w:numId w:val="1"/>
+        </w:numPr>
+        <w:spacing w:before="60" w:line="360" w:lineRule="auto"/>
+        <w:rPr>
+          <w:rFonts w:ascii="Times New Roman" w:eastAsia="Times New Roman" w:hAnsi="Times New Roman" w:cs="Times New Roman"/>
+        </w:rPr>
+      </w:pPr>
+      <w:r>
+        <w:rPr>
+          <w:rFonts w:ascii="Times New Roman" w:eastAsia="Times New Roman" w:hAnsi="Times New Roman" w:cs="Times New Roman"/>
+        </w:rPr>
         <w:t xml:space="preserve">Page size should be US Letter size (8.5 x 11 inches). </w:t>
       </w:r>
     </w:p>
@@ -256,169 +290,13 @@
         <w:rPr>
           <w:rFonts w:ascii="Times New Roman" w:eastAsia="Times New Roman" w:hAnsi="Times New Roman" w:cs="Times New Roman"/>
         </w:rPr>
-        <w:t>Extended abstracts can be based on the authors’ recently published work</w:t>
-      </w:r>
-      <w:r>
-        <w:rPr>
-          <w:rFonts w:ascii="Times New Roman" w:eastAsia="Times New Roman" w:hAnsi="Times New Roman" w:cs="Times New Roman"/>
-        </w:rPr>
-        <w:t xml:space="preserve"> or work in progress.</w:t>
-      </w:r>
-      <w:r>
-        <w:rPr>
-          <w:rFonts w:ascii="Times New Roman" w:eastAsia="Times New Roman" w:hAnsi="Times New Roman" w:cs="Times New Roman"/>
-        </w:rPr>
-        <w:t xml:space="preserve"> </w:t>
-      </w:r>
-    </w:p>
-    <w:p>
-      <w:pPr>
-        <w:pStyle w:val="ListParagraph"/>
-        <w:numPr>
-          <w:ilvl w:val="0"/>
-          <w:numId w:val="1"/>
-        </w:numPr>
-        <w:spacing w:before="60" w:line="360" w:lineRule="auto"/>
-        <w:rPr>
-          <w:rFonts w:ascii="Times New Roman" w:eastAsia="Times New Roman" w:hAnsi="Times New Roman" w:cs="Times New Roman"/>
-        </w:rPr>
-      </w:pPr>
-      <w:r>
-        <w:rPr>
-          <w:rFonts w:ascii="Times New Roman" w:eastAsia="Times New Roman" w:hAnsi="Times New Roman" w:cs="Times New Roman"/>
-        </w:rPr>
-        <w:t>Include a title, a list of authors and their affiliations at the top of the first page. Only the title should be in bold face. Center the titl</w:t>
-      </w:r>
-      <w:r>
-        <w:rPr>
-          <w:rFonts w:ascii="Times New Roman" w:eastAsia="Times New Roman" w:hAnsi="Times New Roman" w:cs="Times New Roman"/>
-        </w:rPr>
-        <w:t xml:space="preserve">e, authors, and affiliations. </w:t>
-      </w:r>
-    </w:p>
-    <w:p>
-      <w:pPr>
-        <w:pStyle w:val="ListParagraph"/>
-        <w:numPr>
-          <w:ilvl w:val="0"/>
-          <w:numId w:val="1"/>
-        </w:numPr>
-        <w:spacing w:before="60" w:line="360" w:lineRule="auto"/>
-        <w:rPr>
-          <w:rFonts w:ascii="Times New Roman" w:eastAsia="Times New Roman" w:hAnsi="Times New Roman" w:cs="Times New Roman"/>
-        </w:rPr>
-      </w:pPr>
-      <w:r>
-        <w:rPr>
-          <w:rFonts w:ascii="Times New Roman" w:eastAsia="Times New Roman" w:hAnsi="Times New Roman" w:cs="Times New Roman"/>
-        </w:rPr>
-        <w:t>Use 12-point Times</w:t>
-      </w:r>
-      <w:r>
-        <w:rPr>
-          <w:rFonts w:ascii="Times New Roman" w:eastAsia="Times New Roman" w:hAnsi="Times New Roman" w:cs="Times New Roman"/>
-        </w:rPr>
-        <w:t xml:space="preserve"> New Roman</w:t>
-      </w:r>
-      <w:r>
-        <w:rPr>
-          <w:rFonts w:ascii="Times New Roman" w:eastAsia="Times New Roman" w:hAnsi="Times New Roman" w:cs="Times New Roman"/>
-        </w:rPr>
-        <w:t>, or the clo</w:t>
-      </w:r>
-      <w:r>
-        <w:rPr>
-          <w:rFonts w:ascii="Times New Roman" w:eastAsia="Times New Roman" w:hAnsi="Times New Roman" w:cs="Times New Roman"/>
-        </w:rPr>
-        <w:t>sest comparable font available.</w:t>
-      </w:r>
-      <w:r>
-        <w:rPr>
-          <w:rFonts w:ascii="Times New Roman" w:eastAsia="Times New Roman" w:hAnsi="Times New Roman" w:cs="Times New Roman"/>
-        </w:rPr>
-        <w:t xml:space="preserve"> </w:t>
-      </w:r>
-    </w:p>
-    <w:p>
-      <w:pPr>
-        <w:pStyle w:val="ListParagraph"/>
-        <w:numPr>
-          <w:ilvl w:val="0"/>
-          <w:numId w:val="1"/>
-        </w:numPr>
-        <w:spacing w:before="60" w:line="360" w:lineRule="auto"/>
-        <w:rPr>
-          <w:rFonts w:ascii="Times New Roman" w:eastAsia="Times New Roman" w:hAnsi="Times New Roman" w:cs="Times New Roman"/>
-        </w:rPr>
-      </w:pPr>
-      <w:r>
-        <w:rPr>
-          <w:rFonts w:ascii="Times New Roman" w:eastAsia="Times New Roman" w:hAnsi="Times New Roman" w:cs="Times New Roman"/>
-        </w:rPr>
-        <w:t xml:space="preserve">Extended abstracts should include </w:t>
-      </w:r>
-      <w:r>
-        <w:rPr>
-          <w:rFonts w:ascii="Times New Roman" w:eastAsia="Times New Roman" w:hAnsi="Times New Roman" w:cs="Times New Roman"/>
-          <w:i/>
-        </w:rPr>
-        <w:t>one mandatory</w:t>
-      </w:r>
-      <w:r>
-        <w:rPr>
-          <w:rFonts w:ascii="Times New Roman" w:eastAsia="Times New Roman" w:hAnsi="Times New Roman" w:cs="Times New Roman"/>
-        </w:rPr>
-        <w:t xml:space="preserve"> figure that illustrates the key results of the presented work. </w:t>
-      </w:r>
-      <w:r>
-        <w:rPr>
-          <w:rFonts w:ascii="Times New Roman" w:eastAsia="Times New Roman" w:hAnsi="Times New Roman" w:cs="Times New Roman"/>
-        </w:rPr>
-        <w:t>It should have a caption.</w:t>
-      </w:r>
-    </w:p>
-    <w:p>
-      <w:pPr>
-        <w:pStyle w:val="ListParagraph"/>
-        <w:numPr>
-          <w:ilvl w:val="0"/>
-          <w:numId w:val="1"/>
-        </w:numPr>
-        <w:spacing w:before="60" w:line="360" w:lineRule="auto"/>
-        <w:rPr>
-          <w:rFonts w:ascii="Times New Roman" w:eastAsia="Times New Roman" w:hAnsi="Times New Roman" w:cs="Times New Roman"/>
-        </w:rPr>
-      </w:pPr>
-      <w:r>
-        <w:rPr>
-          <w:rFonts w:ascii="Times New Roman" w:eastAsia="Times New Roman" w:hAnsi="Times New Roman" w:cs="Times New Roman"/>
-        </w:rPr>
-        <w:t xml:space="preserve">Color figures may be used. </w:t>
-      </w:r>
-    </w:p>
-    <w:p>
-      <w:pPr>
-        <w:pStyle w:val="ListParagraph"/>
-        <w:numPr>
-          <w:ilvl w:val="0"/>
-          <w:numId w:val="1"/>
-        </w:numPr>
-        <w:spacing w:before="60" w:line="360" w:lineRule="auto"/>
-        <w:rPr>
-          <w:rFonts w:ascii="Times New Roman" w:eastAsia="Times New Roman" w:hAnsi="Times New Roman" w:cs="Times New Roman"/>
-        </w:rPr>
-      </w:pPr>
-      <w:r>
-        <w:rPr>
-          <w:rFonts w:ascii="Times New Roman" w:eastAsia="Times New Roman" w:hAnsi="Times New Roman" w:cs="Times New Roman"/>
-        </w:rPr>
-        <w:t>References are optional</w:t>
-      </w:r>
-      <w:r>
-        <w:rPr>
-          <w:rFonts w:ascii="Times New Roman" w:eastAsia="Times New Roman" w:hAnsi="Times New Roman" w:cs="Times New Roman"/>
-        </w:rPr>
-        <w:t>,</w:t>
+        <w:t xml:space="preserve">Extended abstracts can </w:t>
+      </w:r>
+      <w:r>
+        <w:rPr>
+          <w:rFonts w:ascii="Times New Roman" w:eastAsia="Times New Roman" w:hAnsi="Times New Roman" w:cs="Times New Roman"/>
+        </w:rPr>
+        <w:t>describe published or in-progress work</w:t>
       </w:r>
       <w:bookmarkStart w:id="0" w:name="_GoBack"/>
       <w:bookmarkEnd w:id="0"/>
@@ -426,6 +304,162 @@
         <w:rPr>
           <w:rFonts w:ascii="Times New Roman" w:eastAsia="Times New Roman" w:hAnsi="Times New Roman" w:cs="Times New Roman"/>
         </w:rPr>
+        <w:t xml:space="preserve"> </w:t>
+      </w:r>
+    </w:p>
+    <w:p>
+      <w:pPr>
+        <w:pStyle w:val="ListParagraph"/>
+        <w:numPr>
+          <w:ilvl w:val="0"/>
+          <w:numId w:val="1"/>
+        </w:numPr>
+        <w:spacing w:before="60" w:line="360" w:lineRule="auto"/>
+        <w:rPr>
+          <w:rFonts w:ascii="Times New Roman" w:eastAsia="Times New Roman" w:hAnsi="Times New Roman" w:cs="Times New Roman"/>
+        </w:rPr>
+      </w:pPr>
+      <w:r>
+        <w:rPr>
+          <w:rFonts w:ascii="Times New Roman" w:eastAsia="Times New Roman" w:hAnsi="Times New Roman" w:cs="Times New Roman"/>
+        </w:rPr>
+        <w:t>Include a title, a list of authors and their affiliations at the top of the first page. Only the title should be in bold face. Center the titl</w:t>
+      </w:r>
+      <w:r>
+        <w:rPr>
+          <w:rFonts w:ascii="Times New Roman" w:eastAsia="Times New Roman" w:hAnsi="Times New Roman" w:cs="Times New Roman"/>
+        </w:rPr>
+        <w:t xml:space="preserve">e, authors, and affiliations. </w:t>
+      </w:r>
+    </w:p>
+    <w:p>
+      <w:pPr>
+        <w:pStyle w:val="ListParagraph"/>
+        <w:numPr>
+          <w:ilvl w:val="0"/>
+          <w:numId w:val="1"/>
+        </w:numPr>
+        <w:spacing w:before="60" w:line="360" w:lineRule="auto"/>
+        <w:rPr>
+          <w:rFonts w:ascii="Times New Roman" w:eastAsia="Times New Roman" w:hAnsi="Times New Roman" w:cs="Times New Roman"/>
+        </w:rPr>
+      </w:pPr>
+      <w:r>
+        <w:rPr>
+          <w:rFonts w:ascii="Times New Roman" w:eastAsia="Times New Roman" w:hAnsi="Times New Roman" w:cs="Times New Roman"/>
+        </w:rPr>
+        <w:t>Use 12-point Times</w:t>
+      </w:r>
+      <w:r>
+        <w:rPr>
+          <w:rFonts w:ascii="Times New Roman" w:eastAsia="Times New Roman" w:hAnsi="Times New Roman" w:cs="Times New Roman"/>
+        </w:rPr>
+        <w:t xml:space="preserve"> New Roman</w:t>
+      </w:r>
+      <w:r>
+        <w:rPr>
+          <w:rFonts w:ascii="Times New Roman" w:eastAsia="Times New Roman" w:hAnsi="Times New Roman" w:cs="Times New Roman"/>
+        </w:rPr>
+        <w:t>, or the clo</w:t>
+      </w:r>
+      <w:r>
+        <w:rPr>
+          <w:rFonts w:ascii="Times New Roman" w:eastAsia="Times New Roman" w:hAnsi="Times New Roman" w:cs="Times New Roman"/>
+        </w:rPr>
+        <w:t>sest comparable font available.</w:t>
+      </w:r>
+      <w:r>
+        <w:rPr>
+          <w:rFonts w:ascii="Times New Roman" w:eastAsia="Times New Roman" w:hAnsi="Times New Roman" w:cs="Times New Roman"/>
+        </w:rPr>
+        <w:t xml:space="preserve"> </w:t>
+      </w:r>
+    </w:p>
+    <w:p>
+      <w:pPr>
+        <w:pStyle w:val="ListParagraph"/>
+        <w:numPr>
+          <w:ilvl w:val="0"/>
+          <w:numId w:val="1"/>
+        </w:numPr>
+        <w:spacing w:before="60" w:line="360" w:lineRule="auto"/>
+        <w:rPr>
+          <w:rFonts w:ascii="Times New Roman" w:eastAsia="Times New Roman" w:hAnsi="Times New Roman" w:cs="Times New Roman"/>
+        </w:rPr>
+      </w:pPr>
+      <w:r>
+        <w:rPr>
+          <w:rFonts w:ascii="Times New Roman" w:eastAsia="Times New Roman" w:hAnsi="Times New Roman" w:cs="Times New Roman"/>
+        </w:rPr>
+        <w:t xml:space="preserve">Extended abstracts should include </w:t>
+      </w:r>
+      <w:r>
+        <w:rPr>
+          <w:rFonts w:ascii="Times New Roman" w:eastAsia="Times New Roman" w:hAnsi="Times New Roman" w:cs="Times New Roman"/>
+          <w:i/>
+        </w:rPr>
+        <w:t>one mandatory</w:t>
+      </w:r>
+      <w:r>
+        <w:rPr>
+          <w:rFonts w:ascii="Times New Roman" w:eastAsia="Times New Roman" w:hAnsi="Times New Roman" w:cs="Times New Roman"/>
+        </w:rPr>
+        <w:t xml:space="preserve"> figure that illustrates the key results of the presented work. </w:t>
+      </w:r>
+      <w:r>
+        <w:rPr>
+          <w:rFonts w:ascii="Times New Roman" w:eastAsia="Times New Roman" w:hAnsi="Times New Roman" w:cs="Times New Roman"/>
+        </w:rPr>
+        <w:t>It should have a caption.</w:t>
+      </w:r>
+    </w:p>
+    <w:p>
+      <w:pPr>
+        <w:pStyle w:val="ListParagraph"/>
+        <w:numPr>
+          <w:ilvl w:val="0"/>
+          <w:numId w:val="1"/>
+        </w:numPr>
+        <w:spacing w:before="60" w:line="360" w:lineRule="auto"/>
+        <w:rPr>
+          <w:rFonts w:ascii="Times New Roman" w:eastAsia="Times New Roman" w:hAnsi="Times New Roman" w:cs="Times New Roman"/>
+        </w:rPr>
+      </w:pPr>
+      <w:r>
+        <w:rPr>
+          <w:rFonts w:ascii="Times New Roman" w:eastAsia="Times New Roman" w:hAnsi="Times New Roman" w:cs="Times New Roman"/>
+        </w:rPr>
+        <w:t xml:space="preserve">Color figures may be used. </w:t>
+      </w:r>
+    </w:p>
+    <w:p>
+      <w:pPr>
+        <w:pStyle w:val="ListParagraph"/>
+        <w:numPr>
+          <w:ilvl w:val="0"/>
+          <w:numId w:val="1"/>
+        </w:numPr>
+        <w:spacing w:before="60" w:line="360" w:lineRule="auto"/>
+        <w:rPr>
+          <w:rFonts w:ascii="Times New Roman" w:eastAsia="Times New Roman" w:hAnsi="Times New Roman" w:cs="Times New Roman"/>
+        </w:rPr>
+      </w:pPr>
+      <w:r>
+        <w:rPr>
+          <w:rFonts w:ascii="Times New Roman" w:eastAsia="Times New Roman" w:hAnsi="Times New Roman" w:cs="Times New Roman"/>
+        </w:rPr>
+        <w:t>References are optional</w:t>
+      </w:r>
+      <w:r>
+        <w:rPr>
+          <w:rFonts w:ascii="Times New Roman" w:eastAsia="Times New Roman" w:hAnsi="Times New Roman" w:cs="Times New Roman"/>
+        </w:rPr>
+        <w:t>,</w:t>
+      </w:r>
+      <w:r>
+        <w:rPr>
+          <w:rFonts w:ascii="Times New Roman" w:eastAsia="Times New Roman" w:hAnsi="Times New Roman" w:cs="Times New Roman"/>
+        </w:rPr>
         <w:t xml:space="preserve"> but recommended.</w:t>
       </w:r>
       <w:r>
@@ -483,7 +517,8 @@
         </w:rPr>
         <w:t xml:space="preserve"> </w:t>
       </w:r>
-      <w:hyperlink r:id="rId5" w:history="1">
+      <w:hyperlink r:id="rId6" w:history="1">
+        <w:proofErr w:type="spellStart"/>
         <w:r>
           <w:rPr>
             <w:rStyle w:val="Hyperlink"/>
@@ -491,6 +526,7 @@
           </w:rPr>
           <w:t>EasyChair</w:t>
         </w:r>
+        <w:proofErr w:type="spellEnd"/>
       </w:hyperlink>
       <w:r>
         <w:rPr>
@@ -515,22 +551,13 @@
         <w:rPr>
           <w:rFonts w:ascii="Times New Roman" w:eastAsia="Times New Roman" w:hAnsi="Times New Roman" w:cs="Times New Roman"/>
         </w:rPr>
-        <w:t xml:space="preserve">Any questions should be addressed to: </w:t>
-      </w:r>
-      <w:hyperlink r:id="rId6" w:history="1">
-        <w:r>
-          <w:rPr>
-            <w:rStyle w:val="Hyperlink"/>
-            <w:rFonts w:ascii="Times New Roman" w:eastAsia="Times New Roman" w:hAnsi="Times New Roman" w:cs="Times New Roman"/>
-          </w:rPr>
-          <w:t>danet@buffalo.edu</w:t>
-        </w:r>
-      </w:hyperlink>
-      <w:r>
-        <w:rPr>
-          <w:rFonts w:ascii="Times New Roman" w:eastAsia="Times New Roman" w:hAnsi="Times New Roman" w:cs="Times New Roman"/>
-        </w:rPr>
-        <w:t xml:space="preserve"> cc: </w:t>
+        <w:t>Any questions should be addressed to:</w:t>
+      </w:r>
+      <w:r>
+        <w:rPr>
+          <w:rFonts w:ascii="Times New Roman" w:eastAsia="Times New Roman" w:hAnsi="Times New Roman" w:cs="Times New Roman"/>
+        </w:rPr>
+        <w:t xml:space="preserve"> </w:t>
       </w:r>
       <w:hyperlink r:id="rId7" w:history="1">
         <w:r>
@@ -538,7 +565,7 @@
             <w:rStyle w:val="Hyperlink"/>
             <w:rFonts w:ascii="Times New Roman" w:eastAsia="Times New Roman" w:hAnsi="Times New Roman" w:cs="Times New Roman"/>
           </w:rPr>
-          <w:t>smuldoon@buffalo.edu</w:t>
+          <w:t>nerccs2020@gmail.com</w:t>
         </w:r>
       </w:hyperlink>
     </w:p>

</xml_diff>